<commit_message>
Epic 0 - Anastasiia Borshch
</commit_message>
<xml_diff>
--- a/ai_12/anastasiia_borshch/Epic 2/звіт epic2.docx
+++ b/ai_12/anastasiia_borshch/Epic 2/звіт epic2.docx
@@ -4,91 +4,103 @@
   <w:body>
     <w:p>
       <w:pPr>
+        <w:spacing w:after="0" w:line="240" w:lineRule="auto"/>
         <w:jc w:val="center"/>
         <w:rPr>
           <w:rFonts w:ascii="Times New Roman" w:eastAsia="Times New Roman" w:hAnsi="Times New Roman" w:cs="Times New Roman"/>
+          <w:sz w:val="24"/>
+          <w:szCs w:val="24"/>
+        </w:rPr>
+      </w:pPr>
+      <w:r>
+        <w:rPr>
+          <w:rFonts w:ascii="Times New Roman" w:eastAsia="Times New Roman" w:hAnsi="Times New Roman" w:cs="Times New Roman"/>
+          <w:color w:val="000000"/>
           <w:sz w:val="28"/>
           <w:szCs w:val="28"/>
         </w:rPr>
-      </w:pPr>
-      <w:r>
-        <w:rPr>
-          <w:rFonts w:ascii="Times New Roman" w:eastAsia="Times New Roman" w:hAnsi="Times New Roman" w:cs="Times New Roman"/>
+        <w:t>Міністерство освіти і науки України</w:t>
+      </w:r>
+    </w:p>
+    <w:p>
+      <w:pPr>
+        <w:spacing w:after="0" w:line="240" w:lineRule="auto"/>
+        <w:jc w:val="center"/>
+        <w:rPr>
+          <w:rFonts w:ascii="Times New Roman" w:eastAsia="Times New Roman" w:hAnsi="Times New Roman" w:cs="Times New Roman"/>
+          <w:sz w:val="24"/>
+          <w:szCs w:val="24"/>
+        </w:rPr>
+      </w:pPr>
+      <w:r>
+        <w:rPr>
+          <w:rFonts w:ascii="Times New Roman" w:eastAsia="Times New Roman" w:hAnsi="Times New Roman" w:cs="Times New Roman"/>
+          <w:color w:val="000000"/>
           <w:sz w:val="28"/>
           <w:szCs w:val="28"/>
         </w:rPr>
-        <w:t>Міністерство освіти і науки України</w:t>
-      </w:r>
-    </w:p>
-    <w:p>
-      <w:pPr>
+        <w:t>Національний університет «Львівська політехніка»</w:t>
+      </w:r>
+    </w:p>
+    <w:p>
+      <w:pPr>
+        <w:spacing w:after="0" w:line="240" w:lineRule="auto"/>
         <w:jc w:val="center"/>
         <w:rPr>
           <w:rFonts w:ascii="Times New Roman" w:eastAsia="Times New Roman" w:hAnsi="Times New Roman" w:cs="Times New Roman"/>
+          <w:sz w:val="24"/>
+          <w:szCs w:val="24"/>
+        </w:rPr>
+      </w:pPr>
+      <w:r>
+        <w:rPr>
+          <w:rFonts w:ascii="Times New Roman" w:eastAsia="Times New Roman" w:hAnsi="Times New Roman" w:cs="Times New Roman"/>
+          <w:color w:val="000000"/>
           <w:sz w:val="28"/>
           <w:szCs w:val="28"/>
         </w:rPr>
-      </w:pPr>
-      <w:r>
-        <w:rPr>
-          <w:rFonts w:ascii="Times New Roman" w:eastAsia="Times New Roman" w:hAnsi="Times New Roman" w:cs="Times New Roman"/>
-          <w:sz w:val="28"/>
-          <w:szCs w:val="28"/>
-        </w:rPr>
-        <w:t>Національний університет «Львівська політехніка»</w:t>
-      </w:r>
-    </w:p>
-    <w:p>
-      <w:pPr>
-        <w:spacing w:after="0" w:line="360" w:lineRule="auto"/>
+        <w:t>Кафедра систем штучного інтелекту</w:t>
+      </w:r>
+    </w:p>
+    <w:p>
+      <w:pPr>
+        <w:spacing w:after="240" w:line="240" w:lineRule="auto"/>
         <w:jc w:val="center"/>
         <w:rPr>
           <w:rFonts w:ascii="Times New Roman" w:eastAsia="Times New Roman" w:hAnsi="Times New Roman" w:cs="Times New Roman"/>
-          <w:sz w:val="28"/>
-          <w:szCs w:val="28"/>
-        </w:rPr>
-      </w:pPr>
-      <w:r>
-        <w:rPr>
-          <w:rFonts w:ascii="Times New Roman" w:eastAsia="Times New Roman" w:hAnsi="Times New Roman" w:cs="Times New Roman"/>
-          <w:sz w:val="28"/>
-          <w:szCs w:val="28"/>
-        </w:rPr>
-        <w:t>Кафедра систем штучного інтелекту</w:t>
-      </w:r>
-    </w:p>
-    <w:p>
-      <w:pPr>
-        <w:rPr>
-          <w:rFonts w:ascii="Times New Roman" w:eastAsia="Times New Roman" w:hAnsi="Times New Roman" w:cs="Times New Roman"/>
-        </w:rPr>
-      </w:pPr>
-    </w:p>
-    <w:p>
-      <w:pPr>
-        <w:ind w:right="560"/>
-        <w:rPr>
-          <w:rFonts w:ascii="Times New Roman" w:eastAsia="Times New Roman" w:hAnsi="Times New Roman" w:cs="Times New Roman"/>
-        </w:rPr>
-      </w:pPr>
-    </w:p>
-    <w:p>
-      <w:pPr>
-        <w:ind w:right="140"/>
-        <w:jc w:val="center"/>
-        <w:rPr>
-          <w:rFonts w:ascii="Times New Roman" w:eastAsia="Times New Roman" w:hAnsi="Times New Roman" w:cs="Times New Roman"/>
-        </w:rPr>
-      </w:pPr>
-      <w:r>
-        <w:rPr>
+          <w:sz w:val="24"/>
+          <w:szCs w:val="24"/>
+        </w:rPr>
+      </w:pPr>
+      <w:r>
+        <w:rPr>
+          <w:rFonts w:ascii="Times New Roman" w:eastAsia="Times New Roman" w:hAnsi="Times New Roman" w:cs="Times New Roman"/>
+          <w:sz w:val="24"/>
+          <w:szCs w:val="24"/>
+        </w:rPr>
+        <w:br/>
+      </w:r>
+      <w:r>
+        <w:rPr>
+          <w:rFonts w:ascii="Times New Roman" w:eastAsia="Times New Roman" w:hAnsi="Times New Roman" w:cs="Times New Roman"/>
+          <w:sz w:val="24"/>
+          <w:szCs w:val="24"/>
+        </w:rPr>
+        <w:br/>
+      </w:r>
+      <w:r>
+        <w:rPr>
+          <w:rFonts w:ascii="Times New Roman" w:eastAsia="Times New Roman" w:hAnsi="Times New Roman" w:cs="Times New Roman"/>
           <w:noProof/>
+          <w:sz w:val="24"/>
+          <w:szCs w:val="24"/>
+          <w:bdr w:val="none" w:sz="0" w:space="0" w:color="auto" w:frame="1"/>
         </w:rPr>
         <w:drawing>
-          <wp:inline distT="0" distB="0" distL="0" distR="0" wp14:anchorId="66D27391" wp14:editId="6B863F5F">
-            <wp:extent cx="2590800" cy="2458414"/>
+          <wp:inline distT="0" distB="0" distL="0" distR="0" wp14:anchorId="4B9BB502" wp14:editId="76267979">
+            <wp:extent cx="2712720" cy="2575560"/>
             <wp:effectExtent l="0" t="0" r="0" b="0"/>
-            <wp:docPr id="2" name="Рисунок 2"/>
+            <wp:docPr id="5" name="Рисунок 5" descr="A blue and white logo&#10;&#10;Description automatically generated"/>
             <wp:cNvGraphicFramePr>
               <a:graphicFrameLocks xmlns:a="http://schemas.openxmlformats.org/drawingml/2006/main" noChangeAspect="1"/>
             </wp:cNvGraphicFramePr>
@@ -96,13 +108,13 @@
               <a:graphicData uri="http://schemas.openxmlformats.org/drawingml/2006/picture">
                 <pic:pic xmlns:pic="http://schemas.openxmlformats.org/drawingml/2006/picture">
                   <pic:nvPicPr>
-                    <pic:cNvPr id="0" name="Picture 1"/>
+                    <pic:cNvPr id="0" name="Picture 1" descr="A blue and white logo&#10;&#10;Description automatically generated"/>
                     <pic:cNvPicPr>
                       <a:picLocks noChangeAspect="1" noChangeArrowheads="1"/>
                     </pic:cNvPicPr>
                   </pic:nvPicPr>
                   <pic:blipFill>
-                    <a:blip r:embed="rId9" cstate="print">
+                    <a:blip r:embed="rId9">
                       <a:extLst>
                         <a:ext uri="{28A0092B-C50C-407E-A947-70E740481C1C}">
                           <a14:useLocalDpi xmlns:a14="http://schemas.microsoft.com/office/drawing/2010/main" val="0"/>
@@ -117,7 +129,7 @@
                   <pic:spPr bwMode="auto">
                     <a:xfrm>
                       <a:off x="0" y="0"/>
-                      <a:ext cx="2607847" cy="2474590"/>
+                      <a:ext cx="2712720" cy="2575560"/>
                     </a:xfrm>
                     <a:prstGeom prst="rect">
                       <a:avLst/>
@@ -133,384 +145,376 @@
           </wp:inline>
         </w:drawing>
       </w:r>
-    </w:p>
-    <w:p>
-      <w:pPr>
-        <w:rPr>
-          <w:rFonts w:ascii="Times New Roman" w:eastAsia="Times New Roman" w:hAnsi="Times New Roman" w:cs="Times New Roman"/>
-        </w:rPr>
-      </w:pPr>
-    </w:p>
-    <w:p>
-      <w:pPr>
-        <w:rPr>
-          <w:rFonts w:ascii="Times New Roman" w:eastAsia="Times New Roman" w:hAnsi="Times New Roman" w:cs="Times New Roman"/>
-        </w:rPr>
-      </w:pPr>
-    </w:p>
-    <w:p>
-      <w:pPr>
-        <w:spacing w:line="240" w:lineRule="auto"/>
-        <w:jc w:val="center"/>
+      <w:r>
+        <w:rPr>
+          <w:rFonts w:ascii="Times New Roman" w:eastAsia="Times New Roman" w:hAnsi="Times New Roman" w:cs="Times New Roman"/>
+          <w:sz w:val="24"/>
+          <w:szCs w:val="24"/>
+        </w:rPr>
+        <w:br/>
+      </w:r>
+      <w:r>
+        <w:rPr>
+          <w:rFonts w:ascii="Times New Roman" w:eastAsia="Times New Roman" w:hAnsi="Times New Roman" w:cs="Times New Roman"/>
+          <w:sz w:val="24"/>
+          <w:szCs w:val="24"/>
+        </w:rPr>
+        <w:br/>
+      </w:r>
+    </w:p>
+    <w:p>
+      <w:pPr>
+        <w:spacing w:after="0" w:line="240" w:lineRule="auto"/>
+        <w:rPr>
+          <w:rFonts w:ascii="Times New Roman" w:eastAsia="Times New Roman" w:hAnsi="Times New Roman" w:cs="Times New Roman"/>
+          <w:sz w:val="24"/>
+          <w:szCs w:val="24"/>
+        </w:rPr>
+      </w:pPr>
+      <w:r>
         <w:rPr>
           <w:rFonts w:ascii="Times New Roman" w:eastAsia="Times New Roman" w:hAnsi="Times New Roman" w:cs="Times New Roman"/>
           <w:b/>
-          <w:sz w:val="40"/>
-          <w:szCs w:val="40"/>
-        </w:rPr>
-      </w:pPr>
-      <w:r>
-        <w:rPr>
-          <w:rFonts w:ascii="Times New Roman" w:eastAsia="Times New Roman" w:hAnsi="Times New Roman" w:cs="Times New Roman"/>
-          <w:b/>
-          <w:sz w:val="40"/>
-          <w:szCs w:val="40"/>
-        </w:rPr>
-        <w:t>Звіт</w:t>
-      </w:r>
-    </w:p>
-    <w:p>
-      <w:pPr>
-        <w:spacing w:line="240" w:lineRule="auto"/>
-        <w:jc w:val="center"/>
-        <w:rPr>
-          <w:rFonts w:ascii="Times New Roman" w:eastAsia="Times New Roman" w:hAnsi="Times New Roman" w:cs="Times New Roman"/>
+          <w:bCs/>
+          <w:color w:val="000000"/>
           <w:sz w:val="28"/>
           <w:szCs w:val="28"/>
         </w:rPr>
-      </w:pPr>
-      <w:r>
-        <w:rPr>
-          <w:rFonts w:ascii="Times New Roman" w:eastAsia="Times New Roman" w:hAnsi="Times New Roman" w:cs="Times New Roman"/>
+        <w:tab/>
+      </w:r>
+    </w:p>
+    <w:p>
+      <w:pPr>
+        <w:spacing w:after="240" w:line="240" w:lineRule="auto"/>
+        <w:rPr>
+          <w:rFonts w:ascii="Times New Roman" w:eastAsia="Times New Roman" w:hAnsi="Times New Roman" w:cs="Times New Roman"/>
+          <w:sz w:val="24"/>
+          <w:szCs w:val="24"/>
+        </w:rPr>
+      </w:pPr>
+    </w:p>
+    <w:p>
+      <w:pPr>
+        <w:spacing w:after="0" w:line="240" w:lineRule="auto"/>
+        <w:jc w:val="center"/>
+        <w:rPr>
+          <w:rFonts w:ascii="Times New Roman" w:eastAsia="Times New Roman" w:hAnsi="Times New Roman" w:cs="Times New Roman"/>
+          <w:sz w:val="24"/>
+          <w:szCs w:val="24"/>
+        </w:rPr>
+      </w:pPr>
+      <w:r>
+        <w:rPr>
+          <w:rFonts w:ascii="Times New Roman" w:eastAsia="Times New Roman" w:hAnsi="Times New Roman" w:cs="Times New Roman"/>
+          <w:b/>
+          <w:bCs/>
+          <w:color w:val="000000"/>
+          <w:sz w:val="56"/>
+          <w:szCs w:val="56"/>
+        </w:rPr>
+        <w:t>Звіт</w:t>
+      </w:r>
+      <w:r>
+        <w:rPr>
+          <w:rFonts w:ascii="Times New Roman" w:eastAsia="Times New Roman" w:hAnsi="Times New Roman" w:cs="Times New Roman"/>
+          <w:b/>
+          <w:bCs/>
+          <w:color w:val="000000"/>
           <w:sz w:val="28"/>
           <w:szCs w:val="28"/>
         </w:rPr>
-        <w:t xml:space="preserve">про виконання </w:t>
-      </w:r>
-    </w:p>
-    <w:p>
-      <w:pPr>
-        <w:tabs>
-          <w:tab w:val="center" w:pos="4819"/>
-          <w:tab w:val="left" w:pos="7468"/>
-        </w:tabs>
-        <w:spacing w:line="240" w:lineRule="auto"/>
+        <w:t> </w:t>
+      </w:r>
+    </w:p>
+    <w:p>
+      <w:pPr>
+        <w:spacing w:after="0" w:line="240" w:lineRule="auto"/>
         <w:jc w:val="center"/>
         <w:rPr>
           <w:rFonts w:ascii="Times New Roman" w:eastAsia="Times New Roman" w:hAnsi="Times New Roman" w:cs="Times New Roman"/>
+          <w:sz w:val="24"/>
+          <w:szCs w:val="24"/>
+        </w:rPr>
+      </w:pPr>
+      <w:r>
+        <w:rPr>
+          <w:rFonts w:ascii="Times New Roman" w:eastAsia="Times New Roman" w:hAnsi="Times New Roman" w:cs="Times New Roman"/>
           <w:b/>
+          <w:bCs/>
+          <w:color w:val="000000"/>
           <w:sz w:val="28"/>
           <w:szCs w:val="28"/>
-          <w:lang w:val="en-US"/>
-        </w:rPr>
-      </w:pPr>
-      <w:r>
-        <w:rPr>
-          <w:rFonts w:ascii="Times New Roman" w:eastAsia="Times New Roman" w:hAnsi="Times New Roman" w:cs="Times New Roman"/>
-          <w:b/>
+        </w:rPr>
+        <w:t>про виконання лабораторних та практичних робіт блоку № 2</w:t>
+      </w:r>
+    </w:p>
+    <w:p>
+      <w:pPr>
+        <w:spacing w:after="0" w:line="240" w:lineRule="auto"/>
+        <w:jc w:val="center"/>
+        <w:rPr>
+          <w:rFonts w:ascii="Times New Roman" w:eastAsia="Times New Roman" w:hAnsi="Times New Roman" w:cs="Times New Roman"/>
+          <w:sz w:val="24"/>
+          <w:szCs w:val="24"/>
+        </w:rPr>
+      </w:pPr>
+      <w:r>
+        <w:rPr>
+          <w:rFonts w:ascii="Times New Roman" w:eastAsia="Times New Roman" w:hAnsi="Times New Roman" w:cs="Times New Roman"/>
+          <w:color w:val="000000"/>
           <w:sz w:val="28"/>
           <w:szCs w:val="28"/>
         </w:rPr>
-        <w:t>Лабораторних та практичних робіт № (</w:t>
-      </w:r>
-      <w:r>
-        <w:rPr>
-          <w:rFonts w:ascii="Times New Roman" w:eastAsia="Times New Roman" w:hAnsi="Times New Roman" w:cs="Times New Roman"/>
-          <w:b/>
+        <w:t>На тему:  «</w:t>
+      </w:r>
+      <w:r>
+        <w:rPr>
+          <w:rFonts w:ascii="Times New Roman" w:eastAsia="Times New Roman" w:hAnsi="Times New Roman" w:cs="Times New Roman"/>
+          <w:color w:val="000000"/>
+          <w:sz w:val="24"/>
+          <w:szCs w:val="24"/>
+        </w:rPr>
+        <w:t xml:space="preserve"> </w:t>
+      </w:r>
+      <w:r>
+        <w:rPr>
+          <w:rFonts w:ascii="Times New Roman" w:eastAsia="Times New Roman" w:hAnsi="Times New Roman" w:cs="Times New Roman"/>
+          <w:color w:val="000000"/>
           <w:sz w:val="28"/>
           <w:szCs w:val="28"/>
-          <w:lang w:val="en-US"/>
-        </w:rPr>
-        <w:t xml:space="preserve">VNS </w:t>
-      </w:r>
+        </w:rPr>
+        <w:t>Лінійні алгоритми. Розгалужені алгоритми. Умовні та логічні оператори. Системи числення. Змінні. Константи. Типи даних. Розмір Типів Даних (Двійкова система). Ввід вивід. Базові операції та вбудовані функції. Коментарі.»</w:t>
+      </w:r>
+    </w:p>
+    <w:p>
+      <w:pPr>
+        <w:spacing w:after="0" w:line="240" w:lineRule="auto"/>
+        <w:jc w:val="center"/>
+        <w:rPr>
+          <w:rFonts w:ascii="Times New Roman" w:eastAsia="Times New Roman" w:hAnsi="Times New Roman" w:cs="Times New Roman"/>
+          <w:sz w:val="24"/>
+          <w:szCs w:val="24"/>
+        </w:rPr>
+      </w:pPr>
       <w:r>
         <w:rPr>
           <w:rFonts w:ascii="Times New Roman" w:eastAsia="Times New Roman" w:hAnsi="Times New Roman" w:cs="Times New Roman"/>
           <w:b/>
+          <w:bCs/>
+          <w:i/>
+          <w:iCs/>
+          <w:color w:val="000000"/>
           <w:sz w:val="28"/>
           <w:szCs w:val="28"/>
         </w:rPr>
-        <w:t xml:space="preserve"> </w:t>
-      </w:r>
-      <w:r>
-        <w:rPr>
-          <w:rFonts w:ascii="Times New Roman" w:eastAsia="Times New Roman" w:hAnsi="Times New Roman" w:cs="Times New Roman"/>
-          <w:b/>
+        <w:t xml:space="preserve">з дисципліни: </w:t>
+      </w:r>
+      <w:r>
+        <w:rPr>
+          <w:rFonts w:ascii="Times New Roman" w:eastAsia="Times New Roman" w:hAnsi="Times New Roman" w:cs="Times New Roman"/>
+          <w:color w:val="000000"/>
           <w:sz w:val="28"/>
           <w:szCs w:val="28"/>
-          <w:lang w:val="en-US"/>
-        </w:rPr>
-        <w:t>Lab 1 (Task 1,2</w:t>
-      </w:r>
-      <w:r>
-        <w:rPr>
-          <w:rFonts w:ascii="Times New Roman" w:eastAsia="Times New Roman" w:hAnsi="Times New Roman" w:cs="Times New Roman"/>
-          <w:b/>
+        </w:rPr>
+        <w:t>«Мови та парадигми програмування»</w:t>
+      </w:r>
+    </w:p>
+    <w:p>
+      <w:pPr>
+        <w:spacing w:after="0" w:line="240" w:lineRule="auto"/>
+        <w:jc w:val="center"/>
+        <w:rPr>
+          <w:rFonts w:ascii="Times New Roman" w:eastAsia="Times New Roman" w:hAnsi="Times New Roman" w:cs="Times New Roman"/>
+          <w:sz w:val="24"/>
+          <w:szCs w:val="24"/>
+        </w:rPr>
+      </w:pPr>
+      <w:r>
+        <w:rPr>
+          <w:rFonts w:ascii="Times New Roman" w:eastAsia="Times New Roman" w:hAnsi="Times New Roman" w:cs="Times New Roman"/>
+          <w:color w:val="000000"/>
           <w:sz w:val="28"/>
           <w:szCs w:val="28"/>
         </w:rPr>
-        <w:t>)</w:t>
-      </w:r>
-      <w:r>
-        <w:rPr>
-          <w:rFonts w:ascii="Times New Roman" w:eastAsia="Times New Roman" w:hAnsi="Times New Roman" w:cs="Times New Roman"/>
-          <w:b/>
+        <w:t>до:</w:t>
+      </w:r>
+    </w:p>
+    <w:p>
+      <w:pPr>
+        <w:spacing w:after="0" w:line="240" w:lineRule="auto"/>
+        <w:jc w:val="center"/>
+        <w:rPr>
+          <w:rFonts w:ascii="Times New Roman" w:eastAsia="Times New Roman" w:hAnsi="Times New Roman" w:cs="Times New Roman"/>
+          <w:sz w:val="24"/>
+          <w:szCs w:val="24"/>
+        </w:rPr>
+      </w:pPr>
+      <w:r>
+        <w:rPr>
+          <w:rFonts w:ascii="Times New Roman" w:eastAsia="Times New Roman" w:hAnsi="Times New Roman" w:cs="Times New Roman"/>
+          <w:color w:val="000000"/>
           <w:sz w:val="28"/>
           <w:szCs w:val="28"/>
-          <w:lang w:val="en-US"/>
-        </w:rPr>
-        <w:t xml:space="preserve"> , VNS </w:t>
-      </w:r>
-      <w:r>
-        <w:rPr>
-          <w:rFonts w:ascii="Times New Roman" w:eastAsia="Times New Roman" w:hAnsi="Times New Roman" w:cs="Times New Roman"/>
-          <w:b/>
+        </w:rPr>
+        <w:t>ВНС Лабораторної Роботи № 1 </w:t>
+      </w:r>
+    </w:p>
+    <w:p>
+      <w:pPr>
+        <w:spacing w:after="0" w:line="240" w:lineRule="auto"/>
+        <w:jc w:val="center"/>
+        <w:rPr>
+          <w:rFonts w:ascii="Times New Roman" w:eastAsia="Times New Roman" w:hAnsi="Times New Roman" w:cs="Times New Roman"/>
+          <w:sz w:val="24"/>
+          <w:szCs w:val="24"/>
+        </w:rPr>
+      </w:pPr>
+      <w:r>
+        <w:rPr>
+          <w:rFonts w:ascii="Times New Roman" w:eastAsia="Times New Roman" w:hAnsi="Times New Roman" w:cs="Times New Roman"/>
+          <w:color w:val="000000"/>
           <w:sz w:val="28"/>
           <w:szCs w:val="28"/>
         </w:rPr>
-        <w:t xml:space="preserve"> </w:t>
-      </w:r>
-      <w:r>
-        <w:rPr>
-          <w:rFonts w:ascii="Times New Roman" w:eastAsia="Times New Roman" w:hAnsi="Times New Roman" w:cs="Times New Roman"/>
-          <w:b/>
+        <w:t>Алготестер Лабораторної Роботи № 1</w:t>
+      </w:r>
+    </w:p>
+    <w:p>
+      <w:pPr>
+        <w:spacing w:after="0" w:line="240" w:lineRule="auto"/>
+        <w:jc w:val="center"/>
+        <w:rPr>
+          <w:rFonts w:ascii="Times New Roman" w:eastAsia="Times New Roman" w:hAnsi="Times New Roman" w:cs="Times New Roman"/>
+          <w:sz w:val="24"/>
+          <w:szCs w:val="24"/>
+        </w:rPr>
+      </w:pPr>
+      <w:r>
+        <w:rPr>
+          <w:rFonts w:ascii="Times New Roman" w:eastAsia="Times New Roman" w:hAnsi="Times New Roman" w:cs="Times New Roman"/>
+          <w:color w:val="000000"/>
           <w:sz w:val="28"/>
           <w:szCs w:val="28"/>
-          <w:lang w:val="en-US"/>
-        </w:rPr>
-        <w:t xml:space="preserve">Lab 2 ,                   </w:t>
-      </w:r>
-      <w:proofErr w:type="spellStart"/>
+        </w:rPr>
+        <w:t>Практичних Робіт № 2</w:t>
+      </w:r>
+    </w:p>
+    <w:p>
+      <w:pPr>
+        <w:spacing w:after="240" w:line="240" w:lineRule="auto"/>
+        <w:rPr>
+          <w:rFonts w:ascii="Times New Roman" w:eastAsia="Times New Roman" w:hAnsi="Times New Roman" w:cs="Times New Roman"/>
+          <w:sz w:val="24"/>
+          <w:szCs w:val="24"/>
+        </w:rPr>
+      </w:pPr>
+      <w:r>
+        <w:rPr>
+          <w:rFonts w:ascii="Times New Roman" w:eastAsia="Times New Roman" w:hAnsi="Times New Roman" w:cs="Times New Roman"/>
+          <w:sz w:val="24"/>
+          <w:szCs w:val="24"/>
+        </w:rPr>
+        <w:br/>
+      </w:r>
+      <w:r>
+        <w:rPr>
+          <w:rFonts w:ascii="Times New Roman" w:eastAsia="Times New Roman" w:hAnsi="Times New Roman" w:cs="Times New Roman"/>
+          <w:sz w:val="24"/>
+          <w:szCs w:val="24"/>
+        </w:rPr>
+        <w:br/>
+      </w:r>
+      <w:r>
+        <w:rPr>
+          <w:rFonts w:ascii="Times New Roman" w:eastAsia="Times New Roman" w:hAnsi="Times New Roman" w:cs="Times New Roman"/>
+          <w:sz w:val="24"/>
+          <w:szCs w:val="24"/>
+        </w:rPr>
+        <w:br/>
+      </w:r>
+    </w:p>
+    <w:p>
+      <w:pPr>
+        <w:spacing w:after="0" w:line="240" w:lineRule="auto"/>
+        <w:jc w:val="right"/>
+        <w:rPr>
+          <w:rFonts w:ascii="Times New Roman" w:eastAsia="Times New Roman" w:hAnsi="Times New Roman" w:cs="Times New Roman"/>
+          <w:sz w:val="24"/>
+          <w:szCs w:val="24"/>
+        </w:rPr>
+      </w:pPr>
       <w:r>
         <w:rPr>
           <w:rFonts w:ascii="Times New Roman" w:eastAsia="Times New Roman" w:hAnsi="Times New Roman" w:cs="Times New Roman"/>
           <w:b/>
+          <w:bCs/>
+          <w:color w:val="000000"/>
           <w:sz w:val="28"/>
           <w:szCs w:val="28"/>
-          <w:lang w:val="en-US"/>
-        </w:rPr>
-        <w:t>Algotester</w:t>
-      </w:r>
-      <w:proofErr w:type="spellEnd"/>
+        </w:rPr>
+        <w:t>Виконала:</w:t>
+      </w:r>
+    </w:p>
+    <w:p>
+      <w:pPr>
+        <w:spacing w:after="0" w:line="240" w:lineRule="auto"/>
+        <w:jc w:val="right"/>
+        <w:rPr>
+          <w:rFonts w:ascii="Times New Roman" w:eastAsia="Times New Roman" w:hAnsi="Times New Roman" w:cs="Times New Roman"/>
+          <w:sz w:val="24"/>
+          <w:szCs w:val="24"/>
+        </w:rPr>
+      </w:pPr>
       <w:r>
         <w:rPr>
           <w:rFonts w:ascii="Times New Roman" w:eastAsia="Times New Roman" w:hAnsi="Times New Roman" w:cs="Times New Roman"/>
           <w:b/>
+          <w:bCs/>
+          <w:i/>
+          <w:iCs/>
+          <w:color w:val="000000"/>
           <w:sz w:val="28"/>
           <w:szCs w:val="28"/>
-          <w:lang w:val="en-US"/>
-        </w:rPr>
-        <w:t xml:space="preserve"> Lab 1 ,)</w:t>
-      </w:r>
-    </w:p>
-    <w:p>
-      <w:pPr>
-        <w:spacing w:line="240" w:lineRule="auto"/>
-        <w:jc w:val="center"/>
-        <w:rPr>
-          <w:rFonts w:ascii="Times New Roman" w:eastAsia="Times New Roman" w:hAnsi="Times New Roman" w:cs="Times New Roman"/>
+        </w:rPr>
+        <w:t> </w:t>
+      </w:r>
+      <w:r>
+        <w:rPr>
+          <w:rFonts w:ascii="Times New Roman" w:eastAsia="Times New Roman" w:hAnsi="Times New Roman" w:cs="Times New Roman"/>
+          <w:color w:val="000000"/>
           <w:sz w:val="28"/>
           <w:szCs w:val="28"/>
         </w:rPr>
-      </w:pPr>
-      <w:r>
-        <w:rPr>
-          <w:rFonts w:ascii="Times New Roman" w:eastAsia="Times New Roman" w:hAnsi="Times New Roman" w:cs="Times New Roman"/>
-          <w:b/>
-          <w:i/>
+        <w:t>Студентка групи ШІ-</w:t>
+      </w:r>
+      <w:r>
+        <w:rPr>
+          <w:rFonts w:ascii="Times New Roman" w:eastAsia="Times New Roman" w:hAnsi="Times New Roman" w:cs="Times New Roman"/>
+          <w:color w:val="000000"/>
           <w:sz w:val="28"/>
           <w:szCs w:val="28"/>
         </w:rPr>
-        <w:t xml:space="preserve">з дисципліни: </w:t>
-      </w:r>
-      <w:r>
-        <w:rPr>
-          <w:rFonts w:ascii="Times New Roman" w:eastAsia="Times New Roman" w:hAnsi="Times New Roman" w:cs="Times New Roman"/>
+        <w:t>12</w:t>
+      </w:r>
+    </w:p>
+    <w:p>
+      <w:pPr>
+        <w:spacing w:after="0" w:line="240" w:lineRule="auto"/>
+        <w:jc w:val="right"/>
+        <w:rPr>
+          <w:rFonts w:ascii="Times New Roman" w:eastAsia="Times New Roman" w:hAnsi="Times New Roman" w:cs="Times New Roman"/>
+          <w:sz w:val="24"/>
+          <w:szCs w:val="24"/>
+        </w:rPr>
+      </w:pPr>
+      <w:r>
+        <w:rPr>
+          <w:rFonts w:ascii="Times New Roman" w:eastAsia="Times New Roman" w:hAnsi="Times New Roman" w:cs="Times New Roman"/>
+          <w:color w:val="000000"/>
           <w:sz w:val="28"/>
           <w:szCs w:val="28"/>
         </w:rPr>
-        <w:t>«Мови та парадигми програмування»</w:t>
-      </w:r>
-    </w:p>
-    <w:p>
-      <w:pPr>
-        <w:spacing w:line="240" w:lineRule="auto"/>
-        <w:jc w:val="center"/>
-        <w:rPr>
-          <w:rFonts w:ascii="Times New Roman" w:eastAsia="Times New Roman" w:hAnsi="Times New Roman" w:cs="Times New Roman"/>
-          <w:sz w:val="28"/>
-          <w:szCs w:val="28"/>
-        </w:rPr>
-      </w:pPr>
-      <w:r>
-        <w:rPr>
-          <w:rFonts w:ascii="Times New Roman" w:eastAsia="Times New Roman" w:hAnsi="Times New Roman" w:cs="Times New Roman"/>
-          <w:b/>
-          <w:i/>
-          <w:sz w:val="28"/>
-          <w:szCs w:val="28"/>
-        </w:rPr>
-        <w:t>з розділу</w:t>
-      </w:r>
-      <w:r>
-        <w:rPr>
-          <w:rFonts w:ascii="Times New Roman" w:eastAsia="Times New Roman" w:hAnsi="Times New Roman" w:cs="Times New Roman"/>
-          <w:sz w:val="28"/>
-          <w:szCs w:val="28"/>
-        </w:rPr>
-        <w:t>:  «</w:t>
-      </w:r>
-      <w:r>
-        <w:rPr>
-          <w:rFonts w:ascii="Times New Roman" w:eastAsia="Times New Roman" w:hAnsi="Times New Roman" w:cs="Times New Roman"/>
-          <w:sz w:val="28"/>
-          <w:szCs w:val="28"/>
-        </w:rPr>
-        <w:t>Лінійні та розгалужені алгоритми. Умовні оператори. Константи, змінні</w:t>
-      </w:r>
-      <w:r>
-        <w:rPr>
-          <w:rFonts w:ascii="Times New Roman" w:eastAsia="Times New Roman" w:hAnsi="Times New Roman" w:cs="Times New Roman"/>
-          <w:sz w:val="28"/>
-          <w:szCs w:val="28"/>
-        </w:rPr>
-        <w:t>»</w:t>
-      </w:r>
-    </w:p>
-    <w:p>
-      <w:pPr>
-        <w:spacing w:line="240" w:lineRule="auto"/>
-        <w:jc w:val="center"/>
-        <w:rPr>
-          <w:rFonts w:ascii="Times New Roman" w:eastAsia="Times New Roman" w:hAnsi="Times New Roman" w:cs="Times New Roman"/>
-          <w:b/>
-          <w:smallCaps/>
-          <w:sz w:val="28"/>
-          <w:szCs w:val="28"/>
-        </w:rPr>
-      </w:pPr>
-    </w:p>
-    <w:p>
-      <w:pPr>
-        <w:spacing w:line="360" w:lineRule="auto"/>
-        <w:rPr>
-          <w:rFonts w:ascii="Times New Roman" w:eastAsia="Times New Roman" w:hAnsi="Times New Roman" w:cs="Times New Roman"/>
-          <w:sz w:val="28"/>
-          <w:szCs w:val="28"/>
-        </w:rPr>
-      </w:pPr>
-    </w:p>
-    <w:p>
-      <w:pPr>
-        <w:spacing w:line="240" w:lineRule="auto"/>
-        <w:jc w:val="right"/>
-        <w:rPr>
-          <w:rFonts w:ascii="Times New Roman" w:eastAsia="Times New Roman" w:hAnsi="Times New Roman" w:cs="Times New Roman"/>
-          <w:b/>
-          <w:i/>
-          <w:sz w:val="28"/>
-          <w:szCs w:val="28"/>
-        </w:rPr>
-      </w:pPr>
-      <w:r>
-        <w:rPr>
-          <w:rFonts w:ascii="Times New Roman" w:eastAsia="Times New Roman" w:hAnsi="Times New Roman" w:cs="Times New Roman"/>
-          <w:b/>
-          <w:i/>
-          <w:sz w:val="28"/>
-          <w:szCs w:val="28"/>
-        </w:rPr>
-        <w:t>Викон</w:t>
-      </w:r>
-      <w:r>
-        <w:rPr>
-          <w:rFonts w:ascii="Times New Roman" w:eastAsia="Times New Roman" w:hAnsi="Times New Roman" w:cs="Times New Roman"/>
-          <w:b/>
-          <w:i/>
-          <w:sz w:val="28"/>
-          <w:szCs w:val="28"/>
-        </w:rPr>
-        <w:t>ала</w:t>
-      </w:r>
-      <w:r>
-        <w:rPr>
-          <w:rFonts w:ascii="Times New Roman" w:eastAsia="Times New Roman" w:hAnsi="Times New Roman" w:cs="Times New Roman"/>
-          <w:b/>
-          <w:i/>
-          <w:sz w:val="28"/>
-          <w:szCs w:val="28"/>
-        </w:rPr>
-        <w:t>:</w:t>
-      </w:r>
-    </w:p>
-    <w:p>
-      <w:pPr>
-        <w:spacing w:line="240" w:lineRule="auto"/>
-        <w:jc w:val="right"/>
-        <w:rPr>
-          <w:rFonts w:ascii="Times New Roman" w:eastAsia="Times New Roman" w:hAnsi="Times New Roman" w:cs="Times New Roman"/>
-          <w:b/>
-          <w:i/>
-          <w:sz w:val="28"/>
-          <w:szCs w:val="28"/>
-        </w:rPr>
-      </w:pPr>
-      <w:r>
-        <w:rPr>
-          <w:rFonts w:ascii="Times New Roman" w:eastAsia="Times New Roman" w:hAnsi="Times New Roman" w:cs="Times New Roman"/>
-          <w:b/>
-          <w:i/>
-          <w:sz w:val="28"/>
-          <w:szCs w:val="28"/>
-        </w:rPr>
-        <w:t xml:space="preserve"> </w:t>
-      </w:r>
-      <w:r>
-        <w:rPr>
-          <w:rFonts w:ascii="Times New Roman" w:eastAsia="Times New Roman" w:hAnsi="Times New Roman" w:cs="Times New Roman"/>
-          <w:sz w:val="28"/>
-          <w:szCs w:val="28"/>
-        </w:rPr>
-        <w:t xml:space="preserve">студент групи </w:t>
-      </w:r>
-      <w:r>
-        <w:rPr>
-          <w:rFonts w:ascii="Times New Roman" w:eastAsia="Times New Roman" w:hAnsi="Times New Roman" w:cs="Times New Roman"/>
-          <w:sz w:val="28"/>
-          <w:szCs w:val="28"/>
-        </w:rPr>
-        <w:t>ШІ-12</w:t>
-      </w:r>
-    </w:p>
-    <w:p>
-      <w:pPr>
-        <w:spacing w:line="240" w:lineRule="auto"/>
-        <w:jc w:val="right"/>
-        <w:rPr>
-          <w:rFonts w:ascii="Times New Roman" w:eastAsia="Times New Roman" w:hAnsi="Times New Roman" w:cs="Times New Roman"/>
-          <w:sz w:val="28"/>
-          <w:szCs w:val="28"/>
-        </w:rPr>
-      </w:pPr>
-      <w:r>
-        <w:rPr>
-          <w:rFonts w:ascii="Times New Roman" w:eastAsia="Times New Roman" w:hAnsi="Times New Roman" w:cs="Times New Roman"/>
-          <w:sz w:val="28"/>
-          <w:szCs w:val="28"/>
-        </w:rPr>
         <w:t>Борщ Анастасія Ігорівна</w:t>
-      </w:r>
-    </w:p>
-    <w:p>
-      <w:pPr>
-        <w:rPr>
-          <w:rFonts w:ascii="Times New Roman" w:eastAsia="Times New Roman" w:hAnsi="Times New Roman" w:cs="Times New Roman"/>
-          <w:sz w:val="28"/>
-          <w:szCs w:val="28"/>
-        </w:rPr>
-      </w:pPr>
-      <w:r>
-        <w:br w:type="page"/>
       </w:r>
     </w:p>
     <w:p>
@@ -1572,7 +1576,6 @@
         </w:rPr>
         <w:t xml:space="preserve">Дізналась про </w:t>
       </w:r>
-      <w:proofErr w:type="spellStart"/>
       <w:r>
         <w:rPr>
           <w:rFonts w:ascii="Times New Roman" w:eastAsia="Times New Roman" w:hAnsi="Times New Roman" w:cs="Times New Roman"/>
@@ -1581,9 +1584,17 @@
           <w:szCs w:val="24"/>
           <w:lang w:val="en-US"/>
         </w:rPr>
-        <w:t>cin</w:t>
-      </w:r>
-      <w:proofErr w:type="spellEnd"/>
+        <w:t xml:space="preserve">cin </w:t>
+      </w:r>
+      <w:r>
+        <w:rPr>
+          <w:rFonts w:ascii="Times New Roman" w:eastAsia="Times New Roman" w:hAnsi="Times New Roman" w:cs="Times New Roman"/>
+          <w:color w:val="000000"/>
+          <w:sz w:val="24"/>
+          <w:szCs w:val="24"/>
+        </w:rPr>
+        <w:t xml:space="preserve">та </w:t>
+      </w:r>
       <w:r>
         <w:rPr>
           <w:rFonts w:ascii="Times New Roman" w:eastAsia="Times New Roman" w:hAnsi="Times New Roman" w:cs="Times New Roman"/>
@@ -1592,38 +1603,7 @@
           <w:szCs w:val="24"/>
           <w:lang w:val="en-US"/>
         </w:rPr>
-        <w:t xml:space="preserve"> </w:t>
-      </w:r>
-      <w:r>
-        <w:rPr>
-          <w:rFonts w:ascii="Times New Roman" w:eastAsia="Times New Roman" w:hAnsi="Times New Roman" w:cs="Times New Roman"/>
-          <w:color w:val="000000"/>
-          <w:sz w:val="24"/>
-          <w:szCs w:val="24"/>
-        </w:rPr>
-        <w:t xml:space="preserve">та </w:t>
-      </w:r>
-      <w:proofErr w:type="spellStart"/>
-      <w:r>
-        <w:rPr>
-          <w:rFonts w:ascii="Times New Roman" w:eastAsia="Times New Roman" w:hAnsi="Times New Roman" w:cs="Times New Roman"/>
-          <w:color w:val="000000"/>
-          <w:sz w:val="24"/>
-          <w:szCs w:val="24"/>
-          <w:lang w:val="en-US"/>
-        </w:rPr>
-        <w:t>cout</w:t>
-      </w:r>
-      <w:proofErr w:type="spellEnd"/>
-      <w:r>
-        <w:rPr>
-          <w:rFonts w:ascii="Times New Roman" w:eastAsia="Times New Roman" w:hAnsi="Times New Roman" w:cs="Times New Roman"/>
-          <w:color w:val="000000"/>
-          <w:sz w:val="24"/>
-          <w:szCs w:val="24"/>
-          <w:lang w:val="en-US"/>
-        </w:rPr>
-        <w:t xml:space="preserve"> </w:t>
+        <w:t xml:space="preserve">cout </w:t>
       </w:r>
       <w:r>
         <w:rPr>
@@ -2797,7 +2777,6 @@
         </w:rPr>
         <w:t xml:space="preserve"> </w:t>
       </w:r>
-      <w:proofErr w:type="spellStart"/>
       <w:r>
         <w:rPr>
           <w:rFonts w:ascii="Times New Roman" w:eastAsia="Times New Roman" w:hAnsi="Times New Roman" w:cs="Times New Roman"/>
@@ -2805,17 +2784,7 @@
           <w:szCs w:val="24"/>
           <w:lang w:val="en-US"/>
         </w:rPr>
-        <w:t>Algotester</w:t>
-      </w:r>
-      <w:proofErr w:type="spellEnd"/>
-      <w:r>
-        <w:rPr>
-          <w:rFonts w:ascii="Times New Roman" w:eastAsia="Times New Roman" w:hAnsi="Times New Roman" w:cs="Times New Roman"/>
-          <w:sz w:val="24"/>
-          <w:szCs w:val="24"/>
-          <w:lang w:val="en-US"/>
-        </w:rPr>
-        <w:t xml:space="preserve"> Lab 1</w:t>
+        <w:t>Algotester Lab 1</w:t>
       </w:r>
     </w:p>
     <w:p>
@@ -2880,25 +2849,7 @@
           <w:sz w:val="24"/>
           <w:szCs w:val="24"/>
         </w:rPr>
-        <w:t xml:space="preserve">У вашого персонажа є H </w:t>
-      </w:r>
-      <w:proofErr w:type="spellStart"/>
-      <w:r>
-        <w:rPr>
-          <w:rFonts w:ascii="Times New Roman" w:eastAsia="Times New Roman" w:hAnsi="Times New Roman" w:cs="Times New Roman"/>
-          <w:sz w:val="24"/>
-          <w:szCs w:val="24"/>
-        </w:rPr>
-        <w:t>хiтпойнтiв</w:t>
-      </w:r>
-      <w:proofErr w:type="spellEnd"/>
-      <w:r>
-        <w:rPr>
-          <w:rFonts w:ascii="Times New Roman" w:eastAsia="Times New Roman" w:hAnsi="Times New Roman" w:cs="Times New Roman"/>
-          <w:sz w:val="24"/>
-          <w:szCs w:val="24"/>
-        </w:rPr>
-        <w:t xml:space="preserve"> та M мани.</w:t>
+        <w:t>У вашого персонажа є H хiтпойнтiв та M мани.</w:t>
       </w:r>
     </w:p>
     <w:p>
@@ -2917,25 +2868,7 @@
           <w:sz w:val="24"/>
           <w:szCs w:val="24"/>
         </w:rPr>
-        <w:t xml:space="preserve">Персонаж 3 рази використає закляття, кожне з яких може використати </w:t>
-      </w:r>
-      <w:proofErr w:type="spellStart"/>
-      <w:r>
-        <w:rPr>
-          <w:rFonts w:ascii="Times New Roman" w:eastAsia="Times New Roman" w:hAnsi="Times New Roman" w:cs="Times New Roman"/>
-          <w:sz w:val="24"/>
-          <w:szCs w:val="24"/>
-        </w:rPr>
-        <w:t>хiтпойнти</w:t>
-      </w:r>
-      <w:proofErr w:type="spellEnd"/>
-      <w:r>
-        <w:rPr>
-          <w:rFonts w:ascii="Times New Roman" w:eastAsia="Times New Roman" w:hAnsi="Times New Roman" w:cs="Times New Roman"/>
-          <w:sz w:val="24"/>
-          <w:szCs w:val="24"/>
-        </w:rPr>
-        <w:t xml:space="preserve"> та ману</w:t>
+        <w:t>Персонаж 3 рази використає закляття, кожне з яких може використати хiтпойнти та ману</w:t>
       </w:r>
     </w:p>
     <w:p>
@@ -2948,41 +2881,13 @@
           <w:szCs w:val="24"/>
         </w:rPr>
       </w:pPr>
-      <w:proofErr w:type="spellStart"/>
-      <w:r>
-        <w:rPr>
-          <w:rFonts w:ascii="Times New Roman" w:eastAsia="Times New Roman" w:hAnsi="Times New Roman" w:cs="Times New Roman"/>
-          <w:sz w:val="24"/>
-          <w:szCs w:val="24"/>
-        </w:rPr>
-        <w:t>одночасно.Якщо</w:t>
-      </w:r>
-      <w:proofErr w:type="spellEnd"/>
-      <w:r>
-        <w:rPr>
-          <w:rFonts w:ascii="Times New Roman" w:eastAsia="Times New Roman" w:hAnsi="Times New Roman" w:cs="Times New Roman"/>
-          <w:sz w:val="24"/>
-          <w:szCs w:val="24"/>
-        </w:rPr>
-        <w:t xml:space="preserve"> якесь закляття забирає i </w:t>
-      </w:r>
-      <w:proofErr w:type="spellStart"/>
-      <w:r>
-        <w:rPr>
-          <w:rFonts w:ascii="Times New Roman" w:eastAsia="Times New Roman" w:hAnsi="Times New Roman" w:cs="Times New Roman"/>
-          <w:sz w:val="24"/>
-          <w:szCs w:val="24"/>
-        </w:rPr>
-        <w:t>хiтпойнти</w:t>
-      </w:r>
-      <w:proofErr w:type="spellEnd"/>
-      <w:r>
-        <w:rPr>
-          <w:rFonts w:ascii="Times New Roman" w:eastAsia="Times New Roman" w:hAnsi="Times New Roman" w:cs="Times New Roman"/>
-          <w:sz w:val="24"/>
-          <w:szCs w:val="24"/>
-        </w:rPr>
-        <w:t xml:space="preserve"> i ману - ваш персонаж програє, отже для виграшу</w:t>
+      <w:r>
+        <w:rPr>
+          <w:rFonts w:ascii="Times New Roman" w:eastAsia="Times New Roman" w:hAnsi="Times New Roman" w:cs="Times New Roman"/>
+          <w:sz w:val="24"/>
+          <w:szCs w:val="24"/>
+        </w:rPr>
+        <w:t>одночасно.Якщо якесь закляття забирає i хiтпойнти i ману - ваш персонаж програє, отже для виграшу</w:t>
       </w:r>
       <w:r>
         <w:rPr>
@@ -2998,43 +2903,7 @@
           <w:sz w:val="24"/>
           <w:szCs w:val="24"/>
         </w:rPr>
-        <w:t xml:space="preserve">треба використовувати при одному </w:t>
-      </w:r>
-      <w:proofErr w:type="spellStart"/>
-      <w:r>
-        <w:rPr>
-          <w:rFonts w:ascii="Times New Roman" w:eastAsia="Times New Roman" w:hAnsi="Times New Roman" w:cs="Times New Roman"/>
-          <w:sz w:val="24"/>
-          <w:szCs w:val="24"/>
-        </w:rPr>
-        <w:t>заклинаннi</w:t>
-      </w:r>
-      <w:proofErr w:type="spellEnd"/>
-      <w:r>
-        <w:rPr>
-          <w:rFonts w:ascii="Times New Roman" w:eastAsia="Times New Roman" w:hAnsi="Times New Roman" w:cs="Times New Roman"/>
-          <w:sz w:val="24"/>
-          <w:szCs w:val="24"/>
-        </w:rPr>
-        <w:t xml:space="preserve"> АБО </w:t>
-      </w:r>
-      <w:proofErr w:type="spellStart"/>
-      <w:r>
-        <w:rPr>
-          <w:rFonts w:ascii="Times New Roman" w:eastAsia="Times New Roman" w:hAnsi="Times New Roman" w:cs="Times New Roman"/>
-          <w:sz w:val="24"/>
-          <w:szCs w:val="24"/>
-        </w:rPr>
-        <w:t>хiтпойнти</w:t>
-      </w:r>
-      <w:proofErr w:type="spellEnd"/>
-      <w:r>
-        <w:rPr>
-          <w:rFonts w:ascii="Times New Roman" w:eastAsia="Times New Roman" w:hAnsi="Times New Roman" w:cs="Times New Roman"/>
-          <w:sz w:val="24"/>
-          <w:szCs w:val="24"/>
-        </w:rPr>
-        <w:t>, АБО ману.</w:t>
+        <w:t>треба використовувати при одному заклинаннi АБО хiтпойнти, АБО ману.</w:t>
       </w:r>
     </w:p>
     <w:p>
@@ -3053,90 +2922,8 @@
           <w:sz w:val="24"/>
           <w:szCs w:val="24"/>
         </w:rPr>
-        <w:t xml:space="preserve">Якщо в </w:t>
-      </w:r>
-      <w:proofErr w:type="spellStart"/>
-      <w:r>
-        <w:rPr>
-          <w:rFonts w:ascii="Times New Roman" w:eastAsia="Times New Roman" w:hAnsi="Times New Roman" w:cs="Times New Roman"/>
-          <w:sz w:val="24"/>
-          <w:szCs w:val="24"/>
-        </w:rPr>
-        <w:t>кiнцi</w:t>
-      </w:r>
-      <w:proofErr w:type="spellEnd"/>
-      <w:r>
-        <w:rPr>
-          <w:rFonts w:ascii="Times New Roman" w:eastAsia="Times New Roman" w:hAnsi="Times New Roman" w:cs="Times New Roman"/>
-          <w:sz w:val="24"/>
-          <w:szCs w:val="24"/>
-        </w:rPr>
-        <w:t xml:space="preserve"> персонаж буде мати </w:t>
-      </w:r>
-      <w:proofErr w:type="spellStart"/>
-      <w:r>
-        <w:rPr>
-          <w:rFonts w:ascii="Times New Roman" w:eastAsia="Times New Roman" w:hAnsi="Times New Roman" w:cs="Times New Roman"/>
-          <w:sz w:val="24"/>
-          <w:szCs w:val="24"/>
-        </w:rPr>
-        <w:t>додатню</w:t>
-      </w:r>
-      <w:proofErr w:type="spellEnd"/>
-      <w:r>
-        <w:rPr>
-          <w:rFonts w:ascii="Times New Roman" w:eastAsia="Times New Roman" w:hAnsi="Times New Roman" w:cs="Times New Roman"/>
-          <w:sz w:val="24"/>
-          <w:szCs w:val="24"/>
-        </w:rPr>
-        <w:t xml:space="preserve"> </w:t>
-      </w:r>
-      <w:proofErr w:type="spellStart"/>
-      <w:r>
-        <w:rPr>
-          <w:rFonts w:ascii="Times New Roman" w:eastAsia="Times New Roman" w:hAnsi="Times New Roman" w:cs="Times New Roman"/>
-          <w:sz w:val="24"/>
-          <w:szCs w:val="24"/>
-        </w:rPr>
-        <w:t>кiлькiсть</w:t>
-      </w:r>
-      <w:proofErr w:type="spellEnd"/>
-      <w:r>
-        <w:rPr>
-          <w:rFonts w:ascii="Times New Roman" w:eastAsia="Times New Roman" w:hAnsi="Times New Roman" w:cs="Times New Roman"/>
-          <w:sz w:val="24"/>
-          <w:szCs w:val="24"/>
-        </w:rPr>
-        <w:t xml:space="preserve"> </w:t>
-      </w:r>
-      <w:proofErr w:type="spellStart"/>
-      <w:r>
-        <w:rPr>
-          <w:rFonts w:ascii="Times New Roman" w:eastAsia="Times New Roman" w:hAnsi="Times New Roman" w:cs="Times New Roman"/>
-          <w:sz w:val="24"/>
-          <w:szCs w:val="24"/>
-        </w:rPr>
-        <w:t>хiтпойнтiв</w:t>
-      </w:r>
-      <w:proofErr w:type="spellEnd"/>
-      <w:r>
-        <w:rPr>
-          <w:rFonts w:ascii="Times New Roman" w:eastAsia="Times New Roman" w:hAnsi="Times New Roman" w:cs="Times New Roman"/>
-          <w:sz w:val="24"/>
-          <w:szCs w:val="24"/>
-        </w:rPr>
-        <w:t xml:space="preserve"> та мани (H, M &gt; 0) - </w:t>
-      </w:r>
-      <w:proofErr w:type="spellStart"/>
-      <w:r>
-        <w:rPr>
-          <w:rFonts w:ascii="Times New Roman" w:eastAsia="Times New Roman" w:hAnsi="Times New Roman" w:cs="Times New Roman"/>
-          <w:sz w:val="24"/>
-          <w:szCs w:val="24"/>
-        </w:rPr>
-        <w:t>вiн</w:t>
-      </w:r>
-      <w:proofErr w:type="spellEnd"/>
+        <w:t>Якщо в кiнцi персонаж буде мати додатню кiлькiсть хiтпойнтiв та мани (H, M &gt; 0) - вiн</w:t>
+      </w:r>
     </w:p>
     <w:p>
       <w:pPr>
@@ -3154,25 +2941,7 @@
           <w:sz w:val="24"/>
           <w:szCs w:val="24"/>
         </w:rPr>
-        <w:t xml:space="preserve">виграє, в </w:t>
-      </w:r>
-      <w:proofErr w:type="spellStart"/>
-      <w:r>
-        <w:rPr>
-          <w:rFonts w:ascii="Times New Roman" w:eastAsia="Times New Roman" w:hAnsi="Times New Roman" w:cs="Times New Roman"/>
-          <w:sz w:val="24"/>
-          <w:szCs w:val="24"/>
-        </w:rPr>
-        <w:t>iншому</w:t>
-      </w:r>
-      <w:proofErr w:type="spellEnd"/>
-      <w:r>
-        <w:rPr>
-          <w:rFonts w:ascii="Times New Roman" w:eastAsia="Times New Roman" w:hAnsi="Times New Roman" w:cs="Times New Roman"/>
-          <w:sz w:val="24"/>
-          <w:szCs w:val="24"/>
-        </w:rPr>
-        <w:t xml:space="preserve"> випадку програє.</w:t>
+        <w:t>виграє, в iншому випадку програє.</w:t>
       </w:r>
     </w:p>
     <w:p>
@@ -3191,25 +2960,7 @@
           <w:sz w:val="24"/>
           <w:szCs w:val="24"/>
         </w:rPr>
-        <w:t xml:space="preserve">Ваше завдання у випадку виграшу персонажа вивести YES, вивести NO у </w:t>
-      </w:r>
-      <w:proofErr w:type="spellStart"/>
-      <w:r>
-        <w:rPr>
-          <w:rFonts w:ascii="Times New Roman" w:eastAsia="Times New Roman" w:hAnsi="Times New Roman" w:cs="Times New Roman"/>
-          <w:sz w:val="24"/>
-          <w:szCs w:val="24"/>
-        </w:rPr>
-        <w:t>iншому</w:t>
-      </w:r>
-      <w:proofErr w:type="spellEnd"/>
-      <w:r>
-        <w:rPr>
-          <w:rFonts w:ascii="Times New Roman" w:eastAsia="Times New Roman" w:hAnsi="Times New Roman" w:cs="Times New Roman"/>
-          <w:sz w:val="24"/>
-          <w:szCs w:val="24"/>
-        </w:rPr>
-        <w:t xml:space="preserve"> випадку.</w:t>
+        <w:t>Ваше завдання у випадку виграшу персонажа вивести YES, вивести NO у iншому випадку.</w:t>
       </w:r>
     </w:p>
     <w:p>
@@ -3260,43 +3011,7 @@
           <w:sz w:val="24"/>
           <w:szCs w:val="24"/>
         </w:rPr>
-        <w:t xml:space="preserve">2 </w:t>
-      </w:r>
-      <w:proofErr w:type="spellStart"/>
-      <w:r>
-        <w:rPr>
-          <w:rFonts w:ascii="Times New Roman" w:eastAsia="Times New Roman" w:hAnsi="Times New Roman" w:cs="Times New Roman"/>
-          <w:sz w:val="24"/>
-          <w:szCs w:val="24"/>
-        </w:rPr>
-        <w:t>цiлих</w:t>
-      </w:r>
-      <w:proofErr w:type="spellEnd"/>
-      <w:r>
-        <w:rPr>
-          <w:rFonts w:ascii="Times New Roman" w:eastAsia="Times New Roman" w:hAnsi="Times New Roman" w:cs="Times New Roman"/>
-          <w:sz w:val="24"/>
-          <w:szCs w:val="24"/>
-        </w:rPr>
-        <w:t xml:space="preserve"> числа H та M - </w:t>
-      </w:r>
-      <w:proofErr w:type="spellStart"/>
-      <w:r>
-        <w:rPr>
-          <w:rFonts w:ascii="Times New Roman" w:eastAsia="Times New Roman" w:hAnsi="Times New Roman" w:cs="Times New Roman"/>
-          <w:sz w:val="24"/>
-          <w:szCs w:val="24"/>
-        </w:rPr>
-        <w:t>хiтпойнти</w:t>
-      </w:r>
-      <w:proofErr w:type="spellEnd"/>
-      <w:r>
-        <w:rPr>
-          <w:rFonts w:ascii="Times New Roman" w:eastAsia="Times New Roman" w:hAnsi="Times New Roman" w:cs="Times New Roman"/>
-          <w:sz w:val="24"/>
-          <w:szCs w:val="24"/>
-        </w:rPr>
-        <w:t xml:space="preserve"> та мана персонажа</w:t>
+        <w:t>2 цiлих числа H та M - хiтпойнти та мана персонажа</w:t>
       </w:r>
     </w:p>
     <w:p>
@@ -3315,54 +3030,8 @@
           <w:sz w:val="24"/>
           <w:szCs w:val="24"/>
         </w:rPr>
-        <w:t xml:space="preserve">3 рядки по 2 </w:t>
-      </w:r>
-      <w:proofErr w:type="spellStart"/>
-      <w:r>
-        <w:rPr>
-          <w:rFonts w:ascii="Times New Roman" w:eastAsia="Times New Roman" w:hAnsi="Times New Roman" w:cs="Times New Roman"/>
-          <w:sz w:val="24"/>
-          <w:szCs w:val="24"/>
-        </w:rPr>
-        <w:t>цiлих</w:t>
-      </w:r>
-      <w:proofErr w:type="spellEnd"/>
-      <w:r>
-        <w:rPr>
-          <w:rFonts w:ascii="Times New Roman" w:eastAsia="Times New Roman" w:hAnsi="Times New Roman" w:cs="Times New Roman"/>
-          <w:sz w:val="24"/>
-          <w:szCs w:val="24"/>
-        </w:rPr>
-        <w:t xml:space="preserve"> числа, </w:t>
-      </w:r>
-      <w:proofErr w:type="spellStart"/>
-      <w:r>
-        <w:rPr>
-          <w:rFonts w:ascii="Times New Roman" w:eastAsia="Times New Roman" w:hAnsi="Times New Roman" w:cs="Times New Roman"/>
-          <w:sz w:val="24"/>
-          <w:szCs w:val="24"/>
-        </w:rPr>
-        <w:t>hi</w:t>
-      </w:r>
-      <w:proofErr w:type="spellEnd"/>
-      <w:r>
-        <w:rPr>
-          <w:rFonts w:ascii="Times New Roman" w:eastAsia="Times New Roman" w:hAnsi="Times New Roman" w:cs="Times New Roman"/>
-          <w:sz w:val="24"/>
-          <w:szCs w:val="24"/>
-        </w:rPr>
-        <w:t xml:space="preserve"> та mi - </w:t>
-      </w:r>
-      <w:proofErr w:type="spellStart"/>
-      <w:r>
-        <w:rPr>
-          <w:rFonts w:ascii="Times New Roman" w:eastAsia="Times New Roman" w:hAnsi="Times New Roman" w:cs="Times New Roman"/>
-          <w:sz w:val="24"/>
-          <w:szCs w:val="24"/>
-        </w:rPr>
-        <w:t>кiлькiсть</w:t>
-      </w:r>
-      <w:proofErr w:type="spellEnd"/>
+        <w:t>3 рядки по 2 цiлих числа, hi та mi - кiлькiсть хiтпойнтiв та мани, якi ваш персонаж потратить</w:t>
+      </w:r>
       <w:r>
         <w:rPr>
           <w:rFonts w:ascii="Times New Roman" w:eastAsia="Times New Roman" w:hAnsi="Times New Roman" w:cs="Times New Roman"/>
@@ -3371,75 +3040,13 @@
         </w:rPr>
         <w:t xml:space="preserve"> </w:t>
       </w:r>
-      <w:proofErr w:type="spellStart"/>
-      <w:r>
-        <w:rPr>
-          <w:rFonts w:ascii="Times New Roman" w:eastAsia="Times New Roman" w:hAnsi="Times New Roman" w:cs="Times New Roman"/>
-          <w:sz w:val="24"/>
-          <w:szCs w:val="24"/>
-        </w:rPr>
-        <w:t>хiтпойнтiв</w:t>
-      </w:r>
-      <w:proofErr w:type="spellEnd"/>
-      <w:r>
-        <w:rPr>
-          <w:rFonts w:ascii="Times New Roman" w:eastAsia="Times New Roman" w:hAnsi="Times New Roman" w:cs="Times New Roman"/>
-          <w:sz w:val="24"/>
-          <w:szCs w:val="24"/>
-        </w:rPr>
-        <w:t xml:space="preserve"> та мани, </w:t>
-      </w:r>
-      <w:proofErr w:type="spellStart"/>
-      <w:r>
-        <w:rPr>
-          <w:rFonts w:ascii="Times New Roman" w:eastAsia="Times New Roman" w:hAnsi="Times New Roman" w:cs="Times New Roman"/>
-          <w:sz w:val="24"/>
-          <w:szCs w:val="24"/>
-        </w:rPr>
-        <w:t>якi</w:t>
-      </w:r>
-      <w:proofErr w:type="spellEnd"/>
-      <w:r>
-        <w:rPr>
-          <w:rFonts w:ascii="Times New Roman" w:eastAsia="Times New Roman" w:hAnsi="Times New Roman" w:cs="Times New Roman"/>
-          <w:sz w:val="24"/>
-          <w:szCs w:val="24"/>
-        </w:rPr>
-        <w:t xml:space="preserve"> ваш персонаж потратить</w:t>
-      </w:r>
-      <w:r>
-        <w:rPr>
-          <w:rFonts w:ascii="Times New Roman" w:eastAsia="Times New Roman" w:hAnsi="Times New Roman" w:cs="Times New Roman"/>
-          <w:sz w:val="24"/>
-          <w:szCs w:val="24"/>
-        </w:rPr>
-        <w:t xml:space="preserve"> </w:t>
-      </w:r>
-      <w:r>
-        <w:rPr>
-          <w:rFonts w:ascii="Times New Roman" w:eastAsia="Times New Roman" w:hAnsi="Times New Roman" w:cs="Times New Roman"/>
-          <w:sz w:val="24"/>
-          <w:szCs w:val="24"/>
-        </w:rPr>
-        <w:t xml:space="preserve">за </w:t>
-      </w:r>
-      <w:proofErr w:type="spellStart"/>
-      <w:r>
-        <w:rPr>
-          <w:rFonts w:ascii="Times New Roman" w:eastAsia="Times New Roman" w:hAnsi="Times New Roman" w:cs="Times New Roman"/>
-          <w:sz w:val="24"/>
-          <w:szCs w:val="24"/>
-        </w:rPr>
-        <w:t>хiд</w:t>
-      </w:r>
-      <w:proofErr w:type="spellEnd"/>
-      <w:r>
-        <w:rPr>
-          <w:rFonts w:ascii="Times New Roman" w:eastAsia="Times New Roman" w:hAnsi="Times New Roman" w:cs="Times New Roman"/>
-          <w:sz w:val="24"/>
-          <w:szCs w:val="24"/>
-        </w:rPr>
-        <w:t xml:space="preserve"> на i заклинання</w:t>
+      <w:r>
+        <w:rPr>
+          <w:rFonts w:ascii="Times New Roman" w:eastAsia="Times New Roman" w:hAnsi="Times New Roman" w:cs="Times New Roman"/>
+          <w:sz w:val="24"/>
+          <w:szCs w:val="24"/>
+        </w:rPr>
+        <w:t>за хiд на i заклинання</w:t>
       </w:r>
       <w:r>
         <w:rPr>
@@ -3588,7 +3195,6 @@
         </w:rPr>
         <w:t xml:space="preserve"> </w:t>
       </w:r>
-      <w:proofErr w:type="spellStart"/>
       <w:r>
         <w:rPr>
           <w:rFonts w:ascii="Times New Roman" w:eastAsia="Times New Roman" w:hAnsi="Times New Roman" w:cs="Times New Roman"/>
@@ -3596,17 +3202,7 @@
           <w:szCs w:val="24"/>
           <w:lang w:val="en-US"/>
         </w:rPr>
-        <w:t>Selfcheck</w:t>
-      </w:r>
-      <w:proofErr w:type="spellEnd"/>
-      <w:r>
-        <w:rPr>
-          <w:rFonts w:ascii="Times New Roman" w:eastAsia="Times New Roman" w:hAnsi="Times New Roman" w:cs="Times New Roman"/>
-          <w:sz w:val="24"/>
-          <w:szCs w:val="24"/>
-          <w:lang w:val="en-US"/>
-        </w:rPr>
-        <w:t xml:space="preserve"> Practice</w:t>
+        <w:t>Selfcheck Practice</w:t>
       </w:r>
       <w:r>
         <w:rPr>
@@ -4292,7 +3888,6 @@
         </w:rPr>
         <w:t xml:space="preserve"> </w:t>
       </w:r>
-      <w:proofErr w:type="spellStart"/>
       <w:r>
         <w:rPr>
           <w:rFonts w:ascii="Times New Roman" w:eastAsia="Times New Roman" w:hAnsi="Times New Roman" w:cs="Times New Roman"/>
@@ -4300,17 +3895,7 @@
           <w:szCs w:val="24"/>
           <w:lang w:val="en-US"/>
         </w:rPr>
-        <w:t>Algotester</w:t>
-      </w:r>
-      <w:proofErr w:type="spellEnd"/>
-      <w:r>
-        <w:rPr>
-          <w:rFonts w:ascii="Times New Roman" w:eastAsia="Times New Roman" w:hAnsi="Times New Roman" w:cs="Times New Roman"/>
-          <w:sz w:val="24"/>
-          <w:szCs w:val="24"/>
-          <w:lang w:val="en-US"/>
-        </w:rPr>
-        <w:t xml:space="preserve"> Lab 1</w:t>
+        <w:t>Algotester Lab 1</w:t>
       </w:r>
     </w:p>
     <w:p>
@@ -4625,7 +4210,6 @@
         </w:rPr>
         <w:t xml:space="preserve"> </w:t>
       </w:r>
-      <w:proofErr w:type="spellStart"/>
       <w:r>
         <w:rPr>
           <w:rFonts w:ascii="Times New Roman" w:eastAsia="Times New Roman" w:hAnsi="Times New Roman" w:cs="Times New Roman"/>
@@ -4633,17 +4217,7 @@
           <w:szCs w:val="24"/>
           <w:lang w:val="en-US"/>
         </w:rPr>
-        <w:t>Selfcheck</w:t>
-      </w:r>
-      <w:proofErr w:type="spellEnd"/>
-      <w:r>
-        <w:rPr>
-          <w:rFonts w:ascii="Times New Roman" w:eastAsia="Times New Roman" w:hAnsi="Times New Roman" w:cs="Times New Roman"/>
-          <w:sz w:val="24"/>
-          <w:szCs w:val="24"/>
-          <w:lang w:val="en-US"/>
-        </w:rPr>
-        <w:t xml:space="preserve"> Practice</w:t>
+        <w:t>Selfcheck Practice</w:t>
       </w:r>
       <w:r>
         <w:rPr>
@@ -5310,7 +4884,6 @@
         </w:rPr>
         <w:t xml:space="preserve"> </w:t>
       </w:r>
-      <w:proofErr w:type="spellStart"/>
       <w:r>
         <w:rPr>
           <w:rFonts w:ascii="Times New Roman" w:eastAsia="Times New Roman" w:hAnsi="Times New Roman" w:cs="Times New Roman"/>
@@ -5318,17 +4891,7 @@
           <w:szCs w:val="24"/>
           <w:lang w:val="en-US"/>
         </w:rPr>
-        <w:t>Algotester</w:t>
-      </w:r>
-      <w:proofErr w:type="spellEnd"/>
-      <w:r>
-        <w:rPr>
-          <w:rFonts w:ascii="Times New Roman" w:eastAsia="Times New Roman" w:hAnsi="Times New Roman" w:cs="Times New Roman"/>
-          <w:sz w:val="24"/>
-          <w:szCs w:val="24"/>
-          <w:lang w:val="en-US"/>
-        </w:rPr>
-        <w:t xml:space="preserve"> Lab 1</w:t>
+        <w:t>Algotester Lab 1</w:t>
       </w:r>
     </w:p>
     <w:p>
@@ -5664,7 +5227,6 @@
         </w:rPr>
         <w:t xml:space="preserve"> </w:t>
       </w:r>
-      <w:proofErr w:type="spellStart"/>
       <w:r>
         <w:rPr>
           <w:rFonts w:ascii="Times New Roman" w:eastAsia="Times New Roman" w:hAnsi="Times New Roman" w:cs="Times New Roman"/>
@@ -5672,17 +5234,7 @@
           <w:szCs w:val="24"/>
           <w:lang w:val="en-US"/>
         </w:rPr>
-        <w:t>Selfcheck</w:t>
-      </w:r>
-      <w:proofErr w:type="spellEnd"/>
-      <w:r>
-        <w:rPr>
-          <w:rFonts w:ascii="Times New Roman" w:eastAsia="Times New Roman" w:hAnsi="Times New Roman" w:cs="Times New Roman"/>
-          <w:sz w:val="24"/>
-          <w:szCs w:val="24"/>
-          <w:lang w:val="en-US"/>
-        </w:rPr>
-        <w:t xml:space="preserve"> Practice</w:t>
+        <w:t>Selfcheck Practice</w:t>
       </w:r>
       <w:r>
         <w:rPr>
@@ -6174,7 +5726,6 @@
         </w:rPr>
         <w:t xml:space="preserve"> </w:t>
       </w:r>
-      <w:proofErr w:type="spellStart"/>
       <w:r>
         <w:rPr>
           <w:rFonts w:ascii="Times New Roman" w:eastAsia="Times New Roman" w:hAnsi="Times New Roman" w:cs="Times New Roman"/>
@@ -6182,17 +5733,7 @@
           <w:szCs w:val="24"/>
           <w:lang w:val="en-US"/>
         </w:rPr>
-        <w:t>Algotester</w:t>
-      </w:r>
-      <w:proofErr w:type="spellEnd"/>
-      <w:r>
-        <w:rPr>
-          <w:rFonts w:ascii="Times New Roman" w:eastAsia="Times New Roman" w:hAnsi="Times New Roman" w:cs="Times New Roman"/>
-          <w:sz w:val="24"/>
-          <w:szCs w:val="24"/>
-          <w:lang w:val="en-US"/>
-        </w:rPr>
-        <w:t xml:space="preserve"> Lab 1</w:t>
+        <w:t>Algotester Lab 1</w:t>
       </w:r>
     </w:p>
     <w:p>
@@ -6474,7 +6015,6 @@
         </w:rPr>
         <w:t xml:space="preserve">Завдання №7 </w:t>
       </w:r>
-      <w:proofErr w:type="spellStart"/>
       <w:r>
         <w:rPr>
           <w:rFonts w:ascii="Times New Roman" w:eastAsia="Times New Roman" w:hAnsi="Times New Roman" w:cs="Times New Roman"/>
@@ -6482,17 +6022,7 @@
           <w:szCs w:val="24"/>
           <w:lang w:val="en-US"/>
         </w:rPr>
-        <w:t>Selfcheck</w:t>
-      </w:r>
-      <w:proofErr w:type="spellEnd"/>
-      <w:r>
-        <w:rPr>
-          <w:rFonts w:ascii="Times New Roman" w:eastAsia="Times New Roman" w:hAnsi="Times New Roman" w:cs="Times New Roman"/>
-          <w:sz w:val="24"/>
-          <w:szCs w:val="24"/>
-          <w:lang w:val="en-US"/>
-        </w:rPr>
-        <w:t xml:space="preserve"> Practice</w:t>
+        <w:t>Selfcheck Practice</w:t>
       </w:r>
       <w:r>
         <w:rPr>
@@ -6670,25 +6200,7 @@
           <w:sz w:val="24"/>
           <w:szCs w:val="24"/>
         </w:rPr>
-        <w:t xml:space="preserve">Під час роботи над цим </w:t>
-      </w:r>
-      <w:proofErr w:type="spellStart"/>
-      <w:r>
-        <w:rPr>
-          <w:rFonts w:ascii="Times New Roman" w:eastAsia="Times New Roman" w:hAnsi="Times New Roman" w:cs="Times New Roman"/>
-          <w:sz w:val="24"/>
-          <w:szCs w:val="24"/>
-        </w:rPr>
-        <w:t>епіком</w:t>
-      </w:r>
-      <w:proofErr w:type="spellEnd"/>
-      <w:r>
-        <w:rPr>
-          <w:rFonts w:ascii="Times New Roman" w:eastAsia="Times New Roman" w:hAnsi="Times New Roman" w:cs="Times New Roman"/>
-          <w:sz w:val="24"/>
-          <w:szCs w:val="24"/>
-        </w:rPr>
-        <w:t xml:space="preserve"> я ознайомилась із принципами програмування на мові С++. Також закріпила отриманні знання створивши програми із алгоритмів, використовуючи основні оператори мови С++.</w:t>
+        <w:t>Під час роботи над цим епіком я ознайомилась із принципами програмування на мові С++. Також закріпила отриманні знання створивши програми із алгоритмів, використовуючи основні оператори мови С++.</w:t>
       </w:r>
     </w:p>
     <w:p>
@@ -8659,6 +8171,11 @@
     <w:basedOn w:val="a0"/>
     <w:rsid w:val="00284377"/>
   </w:style>
+  <w:style w:type="character" w:customStyle="1" w:styleId="apple-tab-span">
+    <w:name w:val="apple-tab-span"/>
+    <w:basedOn w:val="a0"/>
+    <w:rsid w:val="00190421"/>
+  </w:style>
 </w:styles>
 </file>
 
@@ -8948,28 +8465,28 @@
 </file>
 
 <file path=customXml/item1.xml><?xml version="1.0" encoding="utf-8"?>
-<b:Sources xmlns:b="http://schemas.openxmlformats.org/officeDocument/2006/bibliography" xmlns="http://schemas.openxmlformats.org/officeDocument/2006/bibliography" SelectedStyle="\APASixthEditionOfficeOnline.xsl" StyleName="APA" Version="6"/>
-</file>
-
-<file path=customXml/item2.xml><?xml version="1.0" encoding="utf-8"?>
 <go:gDocsCustomXmlDataStorage xmlns:go="http://customooxmlschemas.google.com/" xmlns:r="http://schemas.openxmlformats.org/officeDocument/2006/relationships" uri="GoogleDocsCustomDataVersion2">
   <go:docsCustomData xmlns:go="http://customooxmlschemas.google.com/" roundtripDataSignature="AMtx7mg1t1gPSA62kT8ztiPESSo9M54hng==">CgMxLjA4AHIhMXFNVHNQYW9lLWVhNjZLeGlrRVdIRnNmaEdUSHNnNUIy</go:docsCustomData>
 </go:gDocsCustomXmlDataStorage>
 </file>
 
-<file path=customXml/itemProps1.xml><?xml version="1.0" encoding="utf-8"?>
-<ds:datastoreItem xmlns:ds="http://schemas.openxmlformats.org/officeDocument/2006/customXml" ds:itemID="{2A05CE9A-3E55-4095-8561-D43018AF588F}">
-  <ds:schemaRefs>
-    <ds:schemaRef ds:uri="http://schemas.openxmlformats.org/officeDocument/2006/bibliography"/>
-  </ds:schemaRefs>
-</ds:datastoreItem>
+<file path=customXml/item2.xml><?xml version="1.0" encoding="utf-8"?>
+<b:Sources xmlns:b="http://schemas.openxmlformats.org/officeDocument/2006/bibliography" xmlns="http://schemas.openxmlformats.org/officeDocument/2006/bibliography" SelectedStyle="\APASixthEditionOfficeOnline.xsl" StyleName="APA" Version="6"/>
 </file>
 
-<file path=customXml/itemProps2.xml><?xml version="1.0" encoding="utf-8"?>
+<file path=customXml/itemProps1.xml><?xml version="1.0" encoding="utf-8"?>
 <ds:datastoreItem xmlns:ds="http://schemas.openxmlformats.org/officeDocument/2006/customXml" ds:itemID="{11111111-1234-1234-1234-123412341234}">
   <ds:schemaRefs>
     <ds:schemaRef ds:uri="http://customooxmlschemas.google.com/"/>
     <ds:schemaRef ds:uri="http://schemas.openxmlformats.org/officeDocument/2006/relationships"/>
   </ds:schemaRefs>
 </ds:datastoreItem>
+</file>
+
+<file path=customXml/itemProps2.xml><?xml version="1.0" encoding="utf-8"?>
+<ds:datastoreItem xmlns:ds="http://schemas.openxmlformats.org/officeDocument/2006/customXml" ds:itemID="{2A05CE9A-3E55-4095-8561-D43018AF588F}">
+  <ds:schemaRefs>
+    <ds:schemaRef ds:uri="http://schemas.openxmlformats.org/officeDocument/2006/bibliography"/>
+  </ds:schemaRefs>
+</ds:datastoreItem>
 </file>
</xml_diff>